<commit_message>
cargando todas las actividades Intro
</commit_message>
<xml_diff>
--- a/Clase_11_Maquinas_Virtuales/MaquinasVirtuales-Rodriguez-Luis/Rodriguez_Luis-maquina virtual.docx
+++ b/Clase_11_Maquinas_Virtuales/MaquinasVirtuales-Rodriguez-Luis/Rodriguez_Luis-maquina virtual.docx
@@ -44,6 +44,12 @@
         </w:drawing>
       </w:r>
     </w:p>
+    <w:p/>
+    <w:p>
+      <w:r>
+        <w:t>Después de haber borrado los documentos del sistema operativo del archivo RAIZ</w:t>
+      </w:r>
+    </w:p>
     <w:p>
       <w:r>
         <w:rPr>
@@ -86,12 +92,21 @@
         </w:drawing>
       </w:r>
     </w:p>
+    <w:p/>
+    <w:p/>
+    <w:p/>
+    <w:p/>
+    <w:p>
+      <w:r>
+        <w:lastRenderedPageBreak/>
+        <w:t>Sistema operativo sin funcionar (dañado)</w:t>
+      </w:r>
+    </w:p>
     <w:p>
       <w:r>
         <w:rPr>
           <w:noProof/>
         </w:rPr>
-        <w:lastRenderedPageBreak/>
         <w:drawing>
           <wp:inline distT="0" distB="0" distL="0" distR="0" wp14:anchorId="224C8EA0" wp14:editId="7EC68F4D">
             <wp:extent cx="5612130" cy="3155315"/>

</xml_diff>